<commit_message>
Implementation of suggestions of Biostat reviewer
</commit_message>
<xml_diff>
--- a/table_effects/table_ADHD and Eating Disorders.docx
+++ b/table_effects/table_ADHD and Eating Disorders.docx
@@ -19,7 +19,7 @@
       <w:tblGrid>
         <w:gridCol w:w="1437"/>
         <w:gridCol w:w="1988"/>
-        <w:gridCol w:w="3254"/>
+        <w:gridCol w:w="3622"/>
       </w:tblGrid>
       <w:tr>
         <w:trPr>
@@ -293,7 +293,7 @@
                 <w:szCs w:val="22"/>
                 <w:color w:val="000000"/>
               </w:rPr>
-              <w:t xml:space="preserve">0.54 (0.46 to 0.65), p &lt; 0.001</w:t>
+              <w:t xml:space="preserve">0.543 (0.457 to 0.646), p &lt; 0.001</w:t>
             </w:r>
           </w:p>
         </w:tc>
@@ -431,7 +431,7 @@
                 <w:szCs w:val="22"/>
                 <w:color w:val="000000"/>
               </w:rPr>
-              <w:t xml:space="preserve">1.04 (1.03 to 1.06), p &lt; 0.001</w:t>
+              <w:t xml:space="preserve">1.044 (1.03 to 1.057), p &lt; 0.001</w:t>
             </w:r>
           </w:p>
         </w:tc>
@@ -569,7 +569,7 @@
                 <w:szCs w:val="22"/>
                 <w:color w:val="000000"/>
               </w:rPr>
-              <w:t xml:space="preserve">1.18 (1.09 to 1.28), p &lt; 0.001</w:t>
+              <w:t xml:space="preserve">1.182 (1.094 to 1.277), p &lt; 0.001</w:t>
             </w:r>
           </w:p>
         </w:tc>
@@ -707,7 +707,7 @@
                 <w:szCs w:val="22"/>
                 <w:color w:val="000000"/>
               </w:rPr>
-              <w:t xml:space="preserve">1.03 (1.02 to 1.03), p &lt; 0.001</w:t>
+              <w:t xml:space="preserve">1.026 (1.02 to 1.031), p &lt; 0.001</w:t>
             </w:r>
           </w:p>
         </w:tc>
@@ -845,7 +845,7 @@
                 <w:szCs w:val="22"/>
                 <w:color w:val="000000"/>
               </w:rPr>
-              <w:t xml:space="preserve">1.22 (1.18 to 1.26), p &lt; 0.001</w:t>
+              <w:t xml:space="preserve">1.218 (1.18 to 1.257), p &lt; 0.001</w:t>
             </w:r>
           </w:p>
         </w:tc>
@@ -983,7 +983,7 @@
                 <w:szCs w:val="22"/>
                 <w:color w:val="000000"/>
               </w:rPr>
-              <w:t xml:space="preserve">1.01 (1.01 to 1.01), p &lt; 0.001</w:t>
+              <w:t xml:space="preserve">1.008 (1.006 to 1.01), p &lt; 0.001</w:t>
             </w:r>
           </w:p>
         </w:tc>
@@ -1121,7 +1121,7 @@
                 <w:szCs w:val="22"/>
                 <w:color w:val="000000"/>
               </w:rPr>
-              <w:t xml:space="preserve">3.3 (0.48 to 22.65), p = 0.282</w:t>
+              <w:t xml:space="preserve">1.206 (0.204 to 7.108), p = 0.85</w:t>
             </w:r>
           </w:p>
         </w:tc>
@@ -1259,7 +1259,7 @@
                 <w:szCs w:val="22"/>
                 <w:color w:val="000000"/>
               </w:rPr>
-              <w:t xml:space="preserve">1 (0.92 to 1.08), p = 0.934</w:t>
+              <w:t xml:space="preserve">0.997 (0.891 to 1.116), p = 0.967</w:t>
             </w:r>
           </w:p>
         </w:tc>
@@ -1397,7 +1397,7 @@
                 <w:szCs w:val="22"/>
                 <w:color w:val="000000"/>
               </w:rPr>
-              <w:t xml:space="preserve">1.02 (0.96 to 1.09), p = 0.536</w:t>
+              <w:t xml:space="preserve">1.117 (1.039 to 1.201), p = 0.008</w:t>
             </w:r>
           </w:p>
         </w:tc>
@@ -1535,7 +1535,7 @@
                 <w:szCs w:val="22"/>
                 <w:color w:val="000000"/>
               </w:rPr>
-              <w:t xml:space="preserve">1.02 (1.01 to 1.03), p = 0.003</w:t>
+              <w:t xml:space="preserve">1.003 (0.998 to 1.008), p = 0.283</w:t>
             </w:r>
           </w:p>
         </w:tc>
@@ -1673,7 +1673,7 @@
                 <w:szCs w:val="22"/>
                 <w:color w:val="000000"/>
               </w:rPr>
-              <w:t xml:space="preserve">1.55 (1.37 to 1.75), p &lt; 0.001</w:t>
+              <w:t xml:space="preserve">1.552 (1.373 to 1.753), p &lt; 0.001</w:t>
             </w:r>
           </w:p>
         </w:tc>
@@ -1811,7 +1811,7 @@
                 <w:szCs w:val="22"/>
                 <w:color w:val="000000"/>
               </w:rPr>
-              <w:t xml:space="preserve">1.01 (1 to 1.03), p = 0.109</w:t>
+              <w:t xml:space="preserve">1.013 (0.999 to 1.026), p = 0.109</w:t>
             </w:r>
           </w:p>
         </w:tc>
@@ -1949,7 +1949,7 @@
                 <w:szCs w:val="22"/>
                 <w:color w:val="000000"/>
               </w:rPr>
-              <w:t xml:space="preserve">1.17 (1.02 to 1.34), p = 0.045</w:t>
+              <w:t xml:space="preserve">1.168 (1.017 to 1.341), p = 0.045</w:t>
             </w:r>
           </w:p>
         </w:tc>
@@ -2087,7 +2087,7 @@
                 <w:szCs w:val="22"/>
                 <w:color w:val="000000"/>
               </w:rPr>
-              <w:t xml:space="preserve">0.98 (0.97 to 0.99), p = 0.008</w:t>
+              <w:t xml:space="preserve">0.984 (0.974 to 0.995), p = 0.008</w:t>
             </w:r>
           </w:p>
         </w:tc>
@@ -2225,7 +2225,7 @@
                 <w:szCs w:val="22"/>
                 <w:color w:val="000000"/>
               </w:rPr>
-              <w:t xml:space="preserve">0.89 (0.75 to 1.06), p = 0.217</w:t>
+              <w:t xml:space="preserve">0.891 (0.753 to 1.055), p = 0.217</w:t>
             </w:r>
           </w:p>
         </w:tc>
@@ -2363,7 +2363,7 @@
                 <w:szCs w:val="22"/>
                 <w:color w:val="000000"/>
               </w:rPr>
-              <w:t xml:space="preserve">1.01 (1 to 1.03), p = 0.056</w:t>
+              <w:t xml:space="preserve">1.013 (1.001 to 1.026), p = 0.056</w:t>
             </w:r>
           </w:p>
         </w:tc>

</xml_diff>